<commit_message>
Fin projet de session
</commit_message>
<xml_diff>
--- a/TravailSessionAssamMyriamLaboratoire.docx
+++ b/TravailSessionAssamMyriamLaboratoire.docx
@@ -8,6 +8,7 @@
           <w:lang w:val="fr-FR"/>
         </w:rPr>
       </w:pPr>
+      <w:bookmarkStart w:id="0" w:name="_Hlk185269496"/>
       <w:r>
         <w:rPr>
           <w:lang w:val="fr-FR"/>
@@ -15,6 +16,7 @@
         <w:t>Electron :  laboratoire</w:t>
       </w:r>
     </w:p>
+    <w:bookmarkEnd w:id="0"/>
     <w:p>
       <w:pPr>
         <w:pStyle w:val="Paragraphedeliste"/>
@@ -61,88 +63,22 @@
         </w:rPr>
         <w:t xml:space="preserve">Commencer par installer Electron. Assurez-vous d’avoir Node.js et Visual Studio Code avant. Ensuite, créer un dossier avec le nom de votre projet et à l’aide de l’invite de commande accédez au dossier. Faite la commande </w:t>
       </w:r>
-      <w:proofErr w:type="spellStart"/>
-      <w:r>
-        <w:rPr>
-          <w:b/>
-          <w:bCs/>
-        </w:rPr>
-        <w:t>npm</w:t>
-      </w:r>
-      <w:proofErr w:type="spellEnd"/>
-      <w:r>
-        <w:rPr>
-          <w:b/>
-          <w:bCs/>
-        </w:rPr>
-        <w:t xml:space="preserve"> init -y</w:t>
+      <w:r>
+        <w:rPr>
+          <w:b/>
+          <w:bCs/>
+        </w:rPr>
+        <w:t>npm init -y</w:t>
       </w:r>
       <w:r>
         <w:t xml:space="preserve"> et la commande </w:t>
       </w:r>
-      <w:proofErr w:type="spellStart"/>
-      <w:r>
-        <w:rPr>
-          <w:b/>
-          <w:bCs/>
-        </w:rPr>
-        <w:t>npm</w:t>
-      </w:r>
-      <w:proofErr w:type="spellEnd"/>
-      <w:r>
-        <w:rPr>
-          <w:b/>
-          <w:bCs/>
-        </w:rPr>
-        <w:t xml:space="preserve"> </w:t>
-      </w:r>
-      <w:proofErr w:type="spellStart"/>
-      <w:r>
-        <w:rPr>
-          <w:b/>
-          <w:bCs/>
-        </w:rPr>
-        <w:t>install</w:t>
-      </w:r>
-      <w:proofErr w:type="spellEnd"/>
-      <w:r>
-        <w:rPr>
-          <w:b/>
-          <w:bCs/>
-        </w:rPr>
-        <w:t xml:space="preserve"> </w:t>
-      </w:r>
-      <w:proofErr w:type="spellStart"/>
-      <w:r>
-        <w:rPr>
-          <w:b/>
-          <w:bCs/>
-        </w:rPr>
-        <w:t>electron</w:t>
-      </w:r>
-      <w:proofErr w:type="spellEnd"/>
-      <w:r>
-        <w:rPr>
-          <w:b/>
-          <w:bCs/>
-        </w:rPr>
-        <w:t xml:space="preserve"> --</w:t>
-      </w:r>
-      <w:proofErr w:type="spellStart"/>
-      <w:r>
-        <w:rPr>
-          <w:b/>
-          <w:bCs/>
-        </w:rPr>
-        <w:t>save</w:t>
-      </w:r>
-      <w:proofErr w:type="spellEnd"/>
-      <w:r>
-        <w:rPr>
-          <w:b/>
-          <w:bCs/>
-        </w:rPr>
-        <w:t>-dev</w:t>
+      <w:r>
+        <w:rPr>
+          <w:b/>
+          <w:bCs/>
+        </w:rPr>
+        <w:t>npm install electron --save-dev</w:t>
       </w:r>
       <w:r>
         <w:t xml:space="preserve"> ensuite. </w:t>
@@ -168,6 +104,7 @@
       </w:pPr>
       <w:r>
         <w:rPr>
+          <w:noProof/>
           <w:lang w:val="fr-FR"/>
         </w:rPr>
         <w:drawing>
@@ -233,6 +170,7 @@
       </w:pPr>
       <w:r>
         <w:rPr>
+          <w:noProof/>
           <w:lang w:val="fr-FR"/>
         </w:rPr>
         <w:lastRenderedPageBreak/>
@@ -294,42 +232,27 @@
         <w:rPr>
           <w:lang w:val="fr-FR"/>
         </w:rPr>
-        <w:t xml:space="preserve"> le fichier </w:t>
-      </w:r>
-      <w:proofErr w:type="spellStart"/>
-      <w:proofErr w:type="gramStart"/>
-      <w:r>
-        <w:rPr>
-          <w:lang w:val="fr-FR"/>
-        </w:rPr>
-        <w:t>package.json</w:t>
-      </w:r>
-      <w:proofErr w:type="spellEnd"/>
-      <w:proofErr w:type="gramEnd"/>
-      <w:r>
-        <w:rPr>
-          <w:lang w:val="fr-FR"/>
-        </w:rPr>
-        <w:t xml:space="preserve"> ajouter cette partie dans la section « scripts »</w:t>
-      </w:r>
-    </w:p>
-    <w:p>
-      <w:pPr>
-        <w:pStyle w:val="Paragraphedeliste"/>
-        <w:rPr>
-          <w:lang w:val="fr-FR"/>
-        </w:rPr>
-      </w:pPr>
-    </w:p>
-    <w:p>
-      <w:pPr>
-        <w:pStyle w:val="Paragraphedeliste"/>
-        <w:rPr>
-          <w:lang w:val="fr-FR"/>
-        </w:rPr>
-      </w:pPr>
-      <w:r>
-        <w:rPr>
+        <w:t xml:space="preserve"> le fichier package.json ajouter cette partie dans la section « scripts »</w:t>
+      </w:r>
+    </w:p>
+    <w:p>
+      <w:pPr>
+        <w:pStyle w:val="Paragraphedeliste"/>
+        <w:rPr>
+          <w:lang w:val="fr-FR"/>
+        </w:rPr>
+      </w:pPr>
+    </w:p>
+    <w:p>
+      <w:pPr>
+        <w:pStyle w:val="Paragraphedeliste"/>
+        <w:rPr>
+          <w:lang w:val="fr-FR"/>
+        </w:rPr>
+      </w:pPr>
+      <w:r>
+        <w:rPr>
+          <w:noProof/>
           <w:lang w:val="fr-FR"/>
         </w:rPr>
         <w:drawing>
@@ -394,23 +317,13 @@
         </w:rPr>
         <w:t xml:space="preserve">Pour lancer l’application vous pouvez faire la commande </w:t>
       </w:r>
-      <w:proofErr w:type="spellStart"/>
-      <w:r>
-        <w:rPr>
-          <w:b/>
-          <w:bCs/>
-          <w:lang w:val="fr-FR"/>
-        </w:rPr>
-        <w:t>npm</w:t>
-      </w:r>
-      <w:proofErr w:type="spellEnd"/>
-      <w:r>
-        <w:rPr>
-          <w:b/>
-          <w:bCs/>
-          <w:lang w:val="fr-FR"/>
-        </w:rPr>
-        <w:t xml:space="preserve"> start</w:t>
+      <w:r>
+        <w:rPr>
+          <w:b/>
+          <w:bCs/>
+          <w:lang w:val="fr-FR"/>
+        </w:rPr>
+        <w:t>npm start</w:t>
       </w:r>
     </w:p>
     <w:p>
@@ -458,25 +371,7 @@
           <w:bCs/>
           <w:lang w:val="fr-FR"/>
         </w:rPr>
-        <w:t xml:space="preserve">Exercice 1 : Communication entre Main Process et </w:t>
-      </w:r>
-      <w:proofErr w:type="spellStart"/>
-      <w:r>
-        <w:rPr>
-          <w:b/>
-          <w:bCs/>
-          <w:lang w:val="fr-FR"/>
-        </w:rPr>
-        <w:t>Renderer</w:t>
-      </w:r>
-      <w:proofErr w:type="spellEnd"/>
-      <w:r>
-        <w:rPr>
-          <w:b/>
-          <w:bCs/>
-          <w:lang w:val="fr-FR"/>
-        </w:rPr>
-        <w:t xml:space="preserve"> Process </w:t>
+        <w:t xml:space="preserve">Exercice 1 : Communication entre Main Process et Renderer Process </w:t>
       </w:r>
     </w:p>
     <w:p>
@@ -520,23 +415,13 @@
         </w:rPr>
         <w:t xml:space="preserve"> et le </w:t>
       </w:r>
-      <w:proofErr w:type="spellStart"/>
-      <w:r>
-        <w:rPr>
-          <w:b/>
-          <w:bCs/>
-          <w:lang w:val="fr-FR"/>
-        </w:rPr>
-        <w:t>Renderer</w:t>
-      </w:r>
-      <w:proofErr w:type="spellEnd"/>
-      <w:r>
-        <w:rPr>
-          <w:b/>
-          <w:bCs/>
-          <w:lang w:val="fr-FR"/>
-        </w:rPr>
-        <w:t xml:space="preserve"> process</w:t>
+      <w:r>
+        <w:rPr>
+          <w:b/>
+          <w:bCs/>
+          <w:lang w:val="fr-FR"/>
+        </w:rPr>
+        <w:t>Renderer process</w:t>
       </w:r>
       <w:r>
         <w:rPr>
@@ -552,6 +437,7 @@
       </w:r>
       <w:r>
         <w:rPr>
+          <w:noProof/>
           <w:lang w:val="fr-FR"/>
         </w:rPr>
         <w:drawing>
@@ -703,6 +589,7 @@
       </w:pPr>
       <w:r>
         <w:rPr>
+          <w:noProof/>
           <w:lang w:val="fr-FR"/>
         </w:rPr>
         <w:drawing>
@@ -805,6 +692,7 @@
       </w:pPr>
       <w:r>
         <w:rPr>
+          <w:noProof/>
           <w:lang w:val="fr-FR"/>
         </w:rPr>
         <w:drawing>
@@ -863,57 +751,15 @@
         <w:rPr>
           <w:lang w:val="fr-FR"/>
         </w:rPr>
-        <w:t xml:space="preserve">Quand vous lancer l’application, ping devrait apparaitre dans le terminal et </w:t>
-      </w:r>
-      <w:proofErr w:type="spellStart"/>
-      <w:r>
-        <w:rPr>
-          <w:lang w:val="fr-FR"/>
-        </w:rPr>
-        <w:t>pong</w:t>
-      </w:r>
-      <w:proofErr w:type="spellEnd"/>
-      <w:r>
-        <w:rPr>
-          <w:lang w:val="fr-FR"/>
-        </w:rPr>
-        <w:t xml:space="preserve"> dans la console (aller dans </w:t>
-      </w:r>
-      <w:proofErr w:type="spellStart"/>
-      <w:r>
-        <w:rPr>
-          <w:b/>
-          <w:bCs/>
-          <w:lang w:val="fr-FR"/>
-        </w:rPr>
-        <w:t>Toggle</w:t>
-      </w:r>
-      <w:proofErr w:type="spellEnd"/>
-      <w:r>
-        <w:rPr>
-          <w:b/>
-          <w:bCs/>
-          <w:lang w:val="fr-FR"/>
-        </w:rPr>
-        <w:t xml:space="preserve"> </w:t>
-      </w:r>
-      <w:proofErr w:type="spellStart"/>
-      <w:r>
-        <w:rPr>
-          <w:b/>
-          <w:bCs/>
-          <w:lang w:val="fr-FR"/>
-        </w:rPr>
-        <w:t>Developer</w:t>
-      </w:r>
-      <w:proofErr w:type="spellEnd"/>
-      <w:r>
-        <w:rPr>
-          <w:b/>
-          <w:bCs/>
-          <w:lang w:val="fr-FR"/>
-        </w:rPr>
-        <w:t xml:space="preserve"> Tools</w:t>
+        <w:t xml:space="preserve">Quand vous lancer l’application, ping devrait apparaitre dans le terminal et pong dans la console (aller dans </w:t>
+      </w:r>
+      <w:r>
+        <w:rPr>
+          <w:b/>
+          <w:bCs/>
+          <w:lang w:val="fr-FR"/>
+        </w:rPr>
+        <w:t>Toggle Developer Tools</w:t>
       </w:r>
       <w:r>
         <w:rPr>
@@ -946,7 +792,16 @@
           <w:color w:val="FF0000"/>
           <w:lang w:val="fr-FR"/>
         </w:rPr>
-        <w:t xml:space="preserve">Prenez une capture d’écran de la communication </w:t>
+        <w:t>Prenez une capture d’écran de la communication</w:t>
+      </w:r>
+      <w:r>
+        <w:rPr>
+          <w:b/>
+          <w:bCs/>
+          <w:color w:val="FF0000"/>
+          <w:lang w:val="fr-FR"/>
+        </w:rPr>
+        <w:t>.</w:t>
       </w:r>
     </w:p>
     <w:p>
@@ -1024,6 +879,7 @@
       </w:pPr>
       <w:r>
         <w:rPr>
+          <w:noProof/>
           <w:lang w:val="fr-FR"/>
         </w:rPr>
         <w:lastRenderedPageBreak/>
@@ -1091,6 +947,15 @@
         </w:rPr>
         <w:t>Prenez une capture d’écran du résultat</w:t>
       </w:r>
+      <w:r>
+        <w:rPr>
+          <w:b/>
+          <w:bCs/>
+          <w:color w:val="FF0000"/>
+          <w:lang w:val="fr-FR"/>
+        </w:rPr>
+        <w:t>.</w:t>
+      </w:r>
     </w:p>
     <w:p>
       <w:pPr>
@@ -1177,6 +1042,7 @@
         <w:rPr>
           <w:b/>
           <w:bCs/>
+          <w:noProof/>
           <w:lang w:val="fr-FR"/>
         </w:rPr>
         <w:drawing>
@@ -1254,6 +1120,58 @@
         </w:rPr>
         <w:t xml:space="preserve"> du menu</w:t>
       </w:r>
+      <w:r>
+        <w:rPr>
+          <w:b/>
+          <w:bCs/>
+          <w:color w:val="FF0000"/>
+          <w:lang w:val="fr-FR"/>
+        </w:rPr>
+        <w:t xml:space="preserve"> modifié.</w:t>
+      </w:r>
+    </w:p>
+    <w:p>
+      <w:pPr>
+        <w:pStyle w:val="Paragraphedeliste"/>
+        <w:rPr>
+          <w:b/>
+          <w:bCs/>
+          <w:lang w:val="fr-FR"/>
+        </w:rPr>
+      </w:pPr>
+    </w:p>
+    <w:p>
+      <w:pPr>
+        <w:rPr>
+          <w:b/>
+          <w:bCs/>
+          <w:lang w:val="fr-FR"/>
+        </w:rPr>
+      </w:pPr>
+      <w:r>
+        <w:rPr>
+          <w:b/>
+          <w:bCs/>
+          <w:lang w:val="fr-FR"/>
+        </w:rPr>
+        <w:t xml:space="preserve">        </w:t>
+      </w:r>
+      <w:r>
+        <w:rPr>
+          <w:b/>
+          <w:bCs/>
+          <w:lang w:val="fr-FR"/>
+        </w:rPr>
+        <w:t xml:space="preserve">5. </w:t>
+      </w:r>
+      <w:r>
+        <w:rPr>
+          <w:b/>
+          <w:bCs/>
+          <w:lang w:val="fr-FR"/>
+        </w:rPr>
+        <w:t>Exercice 4 : Formulaires, changement de couleurs de l’application.</w:t>
+      </w:r>
     </w:p>
     <w:p>
       <w:pPr>
@@ -1272,38 +1190,6 @@
           <w:ilvl w:val="0"/>
           <w:numId w:val="3"/>
         </w:numPr>
-        <w:rPr>
-          <w:b/>
-          <w:bCs/>
-          <w:lang w:val="fr-FR"/>
-        </w:rPr>
-      </w:pPr>
-      <w:r>
-        <w:rPr>
-          <w:b/>
-          <w:bCs/>
-          <w:lang w:val="fr-FR"/>
-        </w:rPr>
-        <w:t>Exercice 4 : Formulaires, changement de couleurs de l’application et tailles de textes.</w:t>
-      </w:r>
-    </w:p>
-    <w:p>
-      <w:pPr>
-        <w:pStyle w:val="Paragraphedeliste"/>
-        <w:rPr>
-          <w:b/>
-          <w:bCs/>
-          <w:lang w:val="fr-FR"/>
-        </w:rPr>
-      </w:pPr>
-    </w:p>
-    <w:p>
-      <w:pPr>
-        <w:pStyle w:val="Paragraphedeliste"/>
-        <w:numPr>
-          <w:ilvl w:val="0"/>
-          <w:numId w:val="3"/>
-        </w:numPr>
       </w:pPr>
       <w:r>
         <w:rPr>
@@ -1311,7 +1197,6 @@
         </w:rPr>
         <w:t xml:space="preserve">Pour changer la couleur de votre application, il faut tout simplement ajouter </w:t>
       </w:r>
-      <w:proofErr w:type="spellStart"/>
       <w:r>
         <w:rPr>
           <w:b/>
@@ -1319,7 +1204,6 @@
         </w:rPr>
         <w:t>backgroundColor</w:t>
       </w:r>
-      <w:proofErr w:type="spellEnd"/>
       <w:r>
         <w:rPr>
           <w:b/>
@@ -1331,30 +1215,23 @@
         <w:t>dans le fichier main.js</w:t>
       </w:r>
       <w:r>
-        <w:t xml:space="preserve"> ou dans le fichier html modifier le style </w:t>
-      </w:r>
-      <w:proofErr w:type="spellStart"/>
-      <w:r>
-        <w:t>css</w:t>
-      </w:r>
-      <w:proofErr w:type="spellEnd"/>
-      <w:r>
-        <w:t>.</w:t>
-      </w:r>
-    </w:p>
-    <w:p>
-      <w:pPr>
-        <w:pStyle w:val="Paragraphedeliste"/>
-        <w:rPr>
-          <w:b/>
-          <w:bCs/>
-          <w:lang w:val="fr-FR"/>
-        </w:rPr>
-      </w:pPr>
-      <w:r>
-        <w:rPr>
-          <w:b/>
-          <w:bCs/>
+        <w:t xml:space="preserve"> ou dans le fichier html modifier le style css.</w:t>
+      </w:r>
+    </w:p>
+    <w:p>
+      <w:pPr>
+        <w:pStyle w:val="Paragraphedeliste"/>
+        <w:rPr>
+          <w:b/>
+          <w:bCs/>
+          <w:lang w:val="fr-FR"/>
+        </w:rPr>
+      </w:pPr>
+      <w:r>
+        <w:rPr>
+          <w:b/>
+          <w:bCs/>
+          <w:noProof/>
           <w:lang w:val="fr-FR"/>
         </w:rPr>
         <w:drawing>
@@ -1425,18 +1302,37 @@
         <w:rPr>
           <w:lang w:val="fr-FR"/>
         </w:rPr>
-        <w:t xml:space="preserve">changer la couleur du texte, on le fait dans le fichier html ou dans un autre fichier de style </w:t>
-      </w:r>
-      <w:proofErr w:type="spellStart"/>
-      <w:r>
-        <w:rPr>
-          <w:lang w:val="fr-FR"/>
-        </w:rPr>
-        <w:t>css</w:t>
-      </w:r>
-      <w:proofErr w:type="spellEnd"/>
-      <w:r>
-        <w:rPr>
+        <w:t>changer la couleur du texte, on le fait dans le fichier html ou dans un autre fichier de style css.</w:t>
+      </w:r>
+    </w:p>
+    <w:p>
+      <w:pPr>
+        <w:pStyle w:val="Paragraphedeliste"/>
+        <w:rPr>
+          <w:lang w:val="fr-FR"/>
+        </w:rPr>
+      </w:pPr>
+    </w:p>
+    <w:p>
+      <w:pPr>
+        <w:pStyle w:val="Paragraphedeliste"/>
+        <w:rPr>
+          <w:color w:val="FF0000"/>
+          <w:lang w:val="fr-FR"/>
+        </w:rPr>
+      </w:pPr>
+      <w:r>
+        <w:rPr>
+          <w:b/>
+          <w:bCs/>
+          <w:color w:val="FF0000"/>
+          <w:lang w:val="fr-FR"/>
+        </w:rPr>
+        <w:t>Prenez une capture d’écran de votre application avec la couleur de fond modifiée et la couleur des paragraphes aussi (p)</w:t>
+      </w:r>
+      <w:r>
+        <w:rPr>
+          <w:color w:val="FF0000"/>
           <w:lang w:val="fr-FR"/>
         </w:rPr>
         <w:t>.</w:t>
@@ -1453,26 +1349,777 @@
     <w:p>
       <w:pPr>
         <w:pStyle w:val="Paragraphedeliste"/>
-        <w:rPr>
-          <w:color w:val="FF0000"/>
-          <w:lang w:val="fr-FR"/>
-        </w:rPr>
-      </w:pPr>
-      <w:r>
-        <w:rPr>
-          <w:b/>
-          <w:bCs/>
-          <w:color w:val="FF0000"/>
-          <w:lang w:val="fr-FR"/>
-        </w:rPr>
-        <w:t>Prenez une capture d’écran de votre application avec la couleur de fond modifiée et la couleur des paragraphes aussi (p)</w:t>
-      </w:r>
-      <w:r>
-        <w:rPr>
-          <w:color w:val="FF0000"/>
-          <w:lang w:val="fr-FR"/>
-        </w:rPr>
-        <w:t>.</w:t>
+        <w:numPr>
+          <w:ilvl w:val="0"/>
+          <w:numId w:val="3"/>
+        </w:numPr>
+        <w:rPr>
+          <w:lang w:val="fr-FR"/>
+        </w:rPr>
+      </w:pPr>
+      <w:r>
+        <w:rPr>
+          <w:lang w:val="fr-FR"/>
+        </w:rPr>
+        <w:t>Pour faire un formulaire</w:t>
+      </w:r>
+      <w:r>
+        <w:rPr>
+          <w:lang w:val="fr-FR"/>
+        </w:rPr>
+        <w:t xml:space="preserve"> voici un exemple (il faut ajouter le style css) : </w:t>
+      </w:r>
+    </w:p>
+    <w:p>
+      <w:pPr>
+        <w:pStyle w:val="Paragraphedeliste"/>
+        <w:rPr>
+          <w:lang w:val="fr-FR"/>
+        </w:rPr>
+      </w:pPr>
+      <w:r>
+        <w:rPr>
+          <w:lang w:val="fr-FR"/>
+        </w:rPr>
+        <w:lastRenderedPageBreak/>
+        <w:drawing>
+          <wp:inline distT="0" distB="0" distL="0" distR="0" wp14:anchorId="5D9FCC03" wp14:editId="15FF86B8">
+            <wp:extent cx="5972810" cy="3333750"/>
+            <wp:effectExtent l="0" t="0" r="8890" b="0"/>
+            <wp:docPr id="996172145" name="Image 1" descr="Une image contenant texte, capture d’écran, logiciel&#10;&#10;Description générée automatiquement"/>
+            <wp:cNvGraphicFramePr>
+              <a:graphicFrameLocks xmlns:a="http://schemas.openxmlformats.org/drawingml/2006/main" noChangeAspect="1"/>
+            </wp:cNvGraphicFramePr>
+            <a:graphic xmlns:a="http://schemas.openxmlformats.org/drawingml/2006/main">
+              <a:graphicData uri="http://schemas.openxmlformats.org/drawingml/2006/picture">
+                <pic:pic xmlns:pic="http://schemas.openxmlformats.org/drawingml/2006/picture">
+                  <pic:nvPicPr>
+                    <pic:cNvPr id="996172145" name="Image 1" descr="Une image contenant texte, capture d’écran, logiciel&#10;&#10;Description générée automatiquement"/>
+                    <pic:cNvPicPr/>
+                  </pic:nvPicPr>
+                  <pic:blipFill>
+                    <a:blip r:embed="rId14"/>
+                    <a:stretch>
+                      <a:fillRect/>
+                    </a:stretch>
+                  </pic:blipFill>
+                  <pic:spPr>
+                    <a:xfrm>
+                      <a:off x="0" y="0"/>
+                      <a:ext cx="5972810" cy="3333750"/>
+                    </a:xfrm>
+                    <a:prstGeom prst="rect">
+                      <a:avLst/>
+                    </a:prstGeom>
+                  </pic:spPr>
+                </pic:pic>
+              </a:graphicData>
+            </a:graphic>
+          </wp:inline>
+        </w:drawing>
+      </w:r>
+    </w:p>
+    <w:p>
+      <w:pPr>
+        <w:pStyle w:val="Paragraphedeliste"/>
+        <w:rPr>
+          <w:lang w:val="fr-FR"/>
+        </w:rPr>
+      </w:pPr>
+    </w:p>
+    <w:p>
+      <w:pPr>
+        <w:pStyle w:val="Paragraphedeliste"/>
+        <w:rPr>
+          <w:b/>
+          <w:bCs/>
+          <w:color w:val="FF0000"/>
+          <w:lang w:val="fr-FR"/>
+        </w:rPr>
+      </w:pPr>
+      <w:r>
+        <w:rPr>
+          <w:b/>
+          <w:bCs/>
+          <w:color w:val="FF0000"/>
+          <w:lang w:val="fr-FR"/>
+        </w:rPr>
+        <w:t xml:space="preserve">Essayer de faire un formulaire et prenez une capture d’écran. </w:t>
+      </w:r>
+    </w:p>
+    <w:p>
+      <w:pPr>
+        <w:rPr>
+          <w:b/>
+          <w:bCs/>
+          <w:lang w:val="fr-FR"/>
+        </w:rPr>
+      </w:pPr>
+    </w:p>
+    <w:p>
+      <w:pPr>
+        <w:pStyle w:val="Paragraphedeliste"/>
+        <w:numPr>
+          <w:ilvl w:val="0"/>
+          <w:numId w:val="4"/>
+        </w:numPr>
+        <w:rPr>
+          <w:b/>
+          <w:bCs/>
+          <w:lang w:val="fr-FR"/>
+        </w:rPr>
+      </w:pPr>
+      <w:r>
+        <w:rPr>
+          <w:b/>
+          <w:bCs/>
+          <w:lang w:val="fr-FR"/>
+        </w:rPr>
+        <w:t>Exercice 5 : aller dans une autre page du menu</w:t>
+      </w:r>
+    </w:p>
+    <w:p>
+      <w:pPr>
+        <w:pStyle w:val="Paragraphedeliste"/>
+        <w:rPr>
+          <w:b/>
+          <w:bCs/>
+          <w:color w:val="FF0000"/>
+          <w:lang w:val="fr-FR"/>
+        </w:rPr>
+      </w:pPr>
+    </w:p>
+    <w:p>
+      <w:pPr>
+        <w:pStyle w:val="Paragraphedeliste"/>
+        <w:numPr>
+          <w:ilvl w:val="0"/>
+          <w:numId w:val="3"/>
+        </w:numPr>
+        <w:rPr>
+          <w:lang w:val="fr-FR"/>
+        </w:rPr>
+      </w:pPr>
+      <w:r>
+        <w:rPr>
+          <w:lang w:val="fr-FR"/>
+        </w:rPr>
+        <w:t xml:space="preserve">Pour aller dans une autre page du menu il faut faire une fonction dans main.js </w:t>
+      </w:r>
+    </w:p>
+    <w:p>
+      <w:pPr>
+        <w:pStyle w:val="Paragraphedeliste"/>
+        <w:rPr>
+          <w:b/>
+          <w:bCs/>
+          <w:color w:val="FF0000"/>
+          <w:lang w:val="fr-FR"/>
+        </w:rPr>
+      </w:pPr>
+      <w:r>
+        <w:rPr>
+          <w:b/>
+          <w:bCs/>
+          <w:color w:val="FF0000"/>
+          <w:lang w:val="fr-FR"/>
+        </w:rPr>
+        <w:drawing>
+          <wp:inline distT="0" distB="0" distL="0" distR="0" wp14:anchorId="006B52B3" wp14:editId="10256E09">
+            <wp:extent cx="3695700" cy="3372446"/>
+            <wp:effectExtent l="0" t="0" r="0" b="0"/>
+            <wp:docPr id="1389873557" name="Image 1" descr="Une image contenant texte, capture d’écran, logiciel, Police&#10;&#10;Description générée automatiquement"/>
+            <wp:cNvGraphicFramePr>
+              <a:graphicFrameLocks xmlns:a="http://schemas.openxmlformats.org/drawingml/2006/main" noChangeAspect="1"/>
+            </wp:cNvGraphicFramePr>
+            <a:graphic xmlns:a="http://schemas.openxmlformats.org/drawingml/2006/main">
+              <a:graphicData uri="http://schemas.openxmlformats.org/drawingml/2006/picture">
+                <pic:pic xmlns:pic="http://schemas.openxmlformats.org/drawingml/2006/picture">
+                  <pic:nvPicPr>
+                    <pic:cNvPr id="1389873557" name="Image 1" descr="Une image contenant texte, capture d’écran, logiciel, Police&#10;&#10;Description générée automatiquement"/>
+                    <pic:cNvPicPr/>
+                  </pic:nvPicPr>
+                  <pic:blipFill>
+                    <a:blip r:embed="rId15"/>
+                    <a:stretch>
+                      <a:fillRect/>
+                    </a:stretch>
+                  </pic:blipFill>
+                  <pic:spPr>
+                    <a:xfrm>
+                      <a:off x="0" y="0"/>
+                      <a:ext cx="3704834" cy="3380781"/>
+                    </a:xfrm>
+                    <a:prstGeom prst="rect">
+                      <a:avLst/>
+                    </a:prstGeom>
+                  </pic:spPr>
+                </pic:pic>
+              </a:graphicData>
+            </a:graphic>
+          </wp:inline>
+        </w:drawing>
+      </w:r>
+    </w:p>
+    <w:p>
+      <w:pPr>
+        <w:pStyle w:val="Paragraphedeliste"/>
+        <w:numPr>
+          <w:ilvl w:val="0"/>
+          <w:numId w:val="3"/>
+        </w:numPr>
+        <w:rPr>
+          <w:lang w:val="fr-FR"/>
+        </w:rPr>
+      </w:pPr>
+      <w:r>
+        <w:rPr>
+          <w:lang w:val="fr-FR"/>
+        </w:rPr>
+        <w:lastRenderedPageBreak/>
+        <w:t>On doit créer une autre page html pour</w:t>
+      </w:r>
+      <w:r>
+        <w:rPr>
+          <w:lang w:val="fr-FR"/>
+        </w:rPr>
+        <w:t xml:space="preserve"> modifier le style de la page et faire la communication avec le processus principal.</w:t>
+      </w:r>
+    </w:p>
+    <w:p>
+      <w:pPr>
+        <w:pStyle w:val="Paragraphedeliste"/>
+        <w:numPr>
+          <w:ilvl w:val="0"/>
+          <w:numId w:val="3"/>
+        </w:numPr>
+        <w:rPr>
+          <w:lang w:val="fr-FR"/>
+        </w:rPr>
+      </w:pPr>
+      <w:r>
+        <w:rPr>
+          <w:lang w:val="fr-FR"/>
+        </w:rPr>
+        <w:t>Ensuite, changer le code de renderer.js pour qu’il communique le message. Dans la capture, on prend le id du bouton (du index.html) et le processus de rendu envoie le message :</w:t>
+      </w:r>
+    </w:p>
+    <w:p>
+      <w:pPr>
+        <w:pStyle w:val="Paragraphedeliste"/>
+        <w:rPr>
+          <w:lang w:val="fr-FR"/>
+        </w:rPr>
+      </w:pPr>
+    </w:p>
+    <w:p>
+      <w:pPr>
+        <w:pStyle w:val="Paragraphedeliste"/>
+        <w:rPr>
+          <w:lang w:val="fr-FR"/>
+        </w:rPr>
+      </w:pPr>
+      <w:r>
+        <w:rPr>
+          <w:lang w:val="fr-FR"/>
+        </w:rPr>
+        <w:drawing>
+          <wp:inline distT="0" distB="0" distL="0" distR="0" wp14:anchorId="221C1614" wp14:editId="3471653A">
+            <wp:extent cx="5702593" cy="977950"/>
+            <wp:effectExtent l="0" t="0" r="0" b="0"/>
+            <wp:docPr id="1061231978" name="Image 1" descr="Une image contenant texte, capture d’écran, Police, ligne&#10;&#10;Description générée automatiquement"/>
+            <wp:cNvGraphicFramePr>
+              <a:graphicFrameLocks xmlns:a="http://schemas.openxmlformats.org/drawingml/2006/main" noChangeAspect="1"/>
+            </wp:cNvGraphicFramePr>
+            <a:graphic xmlns:a="http://schemas.openxmlformats.org/drawingml/2006/main">
+              <a:graphicData uri="http://schemas.openxmlformats.org/drawingml/2006/picture">
+                <pic:pic xmlns:pic="http://schemas.openxmlformats.org/drawingml/2006/picture">
+                  <pic:nvPicPr>
+                    <pic:cNvPr id="1061231978" name="Image 1" descr="Une image contenant texte, capture d’écran, Police, ligne&#10;&#10;Description générée automatiquement"/>
+                    <pic:cNvPicPr/>
+                  </pic:nvPicPr>
+                  <pic:blipFill>
+                    <a:blip r:embed="rId16"/>
+                    <a:stretch>
+                      <a:fillRect/>
+                    </a:stretch>
+                  </pic:blipFill>
+                  <pic:spPr>
+                    <a:xfrm>
+                      <a:off x="0" y="0"/>
+                      <a:ext cx="5702593" cy="977950"/>
+                    </a:xfrm>
+                    <a:prstGeom prst="rect">
+                      <a:avLst/>
+                    </a:prstGeom>
+                  </pic:spPr>
+                </pic:pic>
+              </a:graphicData>
+            </a:graphic>
+          </wp:inline>
+        </w:drawing>
+      </w:r>
+    </w:p>
+    <w:p>
+      <w:pPr>
+        <w:pStyle w:val="Paragraphedeliste"/>
+        <w:rPr>
+          <w:b/>
+          <w:bCs/>
+          <w:lang w:val="fr-FR"/>
+        </w:rPr>
+      </w:pPr>
+    </w:p>
+    <w:p>
+      <w:pPr>
+        <w:pStyle w:val="Paragraphedeliste"/>
+        <w:rPr>
+          <w:b/>
+          <w:bCs/>
+          <w:color w:val="FF0000"/>
+          <w:lang w:val="fr-FR"/>
+        </w:rPr>
+      </w:pPr>
+      <w:r>
+        <w:rPr>
+          <w:b/>
+          <w:bCs/>
+          <w:color w:val="FF0000"/>
+          <w:lang w:val="fr-FR"/>
+        </w:rPr>
+        <w:t xml:space="preserve">Un bouton doit nous ramener </w:t>
+      </w:r>
+      <w:r>
+        <w:rPr>
+          <w:b/>
+          <w:bCs/>
+          <w:color w:val="FF0000"/>
+          <w:lang w:val="fr-FR"/>
+        </w:rPr>
+        <w:t>à</w:t>
+      </w:r>
+      <w:r>
+        <w:rPr>
+          <w:b/>
+          <w:bCs/>
+          <w:color w:val="FF0000"/>
+          <w:lang w:val="fr-FR"/>
+        </w:rPr>
+        <w:t xml:space="preserve"> une autre page </w:t>
+      </w:r>
+      <w:r>
+        <w:rPr>
+          <w:b/>
+          <w:bCs/>
+          <w:color w:val="FF0000"/>
+          <w:lang w:val="fr-FR"/>
+        </w:rPr>
+        <w:t xml:space="preserve">du menu </w:t>
+      </w:r>
+      <w:r>
+        <w:rPr>
+          <w:b/>
+          <w:bCs/>
+          <w:color w:val="FF0000"/>
+          <w:lang w:val="fr-FR"/>
+        </w:rPr>
+        <w:t xml:space="preserve">et </w:t>
+      </w:r>
+      <w:r>
+        <w:rPr>
+          <w:b/>
+          <w:bCs/>
+          <w:color w:val="FF0000"/>
+          <w:lang w:val="fr-FR"/>
+        </w:rPr>
+        <w:t>ça</w:t>
+      </w:r>
+      <w:r>
+        <w:rPr>
+          <w:b/>
+          <w:bCs/>
+          <w:color w:val="FF0000"/>
+          <w:lang w:val="fr-FR"/>
+        </w:rPr>
+        <w:t xml:space="preserve"> doit être écrit </w:t>
+      </w:r>
+      <w:r>
+        <w:rPr>
+          <w:b/>
+          <w:bCs/>
+          <w:color w:val="FF0000"/>
+          <w:lang w:val="fr-FR"/>
+        </w:rPr>
+        <w:t>« Bienvenue ! » dans l’autre page. Prenez une capture ensuite</w:t>
+      </w:r>
+    </w:p>
+    <w:p>
+      <w:pPr>
+        <w:pStyle w:val="Paragraphedeliste"/>
+        <w:rPr>
+          <w:color w:val="FF0000"/>
+          <w:lang w:val="fr-FR"/>
+        </w:rPr>
+      </w:pPr>
+    </w:p>
+    <w:p>
+      <w:pPr>
+        <w:pStyle w:val="Paragraphedeliste"/>
+        <w:numPr>
+          <w:ilvl w:val="0"/>
+          <w:numId w:val="4"/>
+        </w:numPr>
+        <w:rPr>
+          <w:b/>
+          <w:bCs/>
+          <w:lang w:val="fr-FR"/>
+        </w:rPr>
+      </w:pPr>
+      <w:r>
+        <w:rPr>
+          <w:b/>
+          <w:bCs/>
+          <w:lang w:val="fr-FR"/>
+        </w:rPr>
+        <w:t>Exercice 6 </w:t>
+      </w:r>
+    </w:p>
+    <w:p>
+      <w:pPr>
+        <w:pStyle w:val="Paragraphedeliste"/>
+        <w:rPr>
+          <w:b/>
+          <w:bCs/>
+          <w:lang w:val="fr-FR"/>
+        </w:rPr>
+      </w:pPr>
+    </w:p>
+    <w:p>
+      <w:pPr>
+        <w:pStyle w:val="Paragraphedeliste"/>
+        <w:rPr>
+          <w:b/>
+          <w:bCs/>
+          <w:color w:val="FF0000"/>
+          <w:lang w:val="fr-FR"/>
+        </w:rPr>
+      </w:pPr>
+      <w:r>
+        <w:rPr>
+          <w:b/>
+          <w:bCs/>
+          <w:color w:val="FF0000"/>
+          <w:lang w:val="fr-FR"/>
+        </w:rPr>
+        <w:t>Maintenant, il doit y avoir deux boutons. Un change la couleur d’un texte que vous voulez et l’autre vous ramène à une autre page avec un formulaire. Prenez une capture.</w:t>
+      </w:r>
+    </w:p>
+    <w:p>
+      <w:pPr>
+        <w:pStyle w:val="Paragraphedeliste"/>
+        <w:rPr>
+          <w:b/>
+          <w:bCs/>
+          <w:color w:val="FF0000"/>
+          <w:lang w:val="fr-FR"/>
+        </w:rPr>
+      </w:pPr>
+    </w:p>
+    <w:p>
+      <w:pPr>
+        <w:pStyle w:val="Paragraphedeliste"/>
+        <w:numPr>
+          <w:ilvl w:val="0"/>
+          <w:numId w:val="4"/>
+        </w:numPr>
+        <w:rPr>
+          <w:b/>
+          <w:bCs/>
+          <w:lang w:val="fr-FR"/>
+        </w:rPr>
+      </w:pPr>
+      <w:r>
+        <w:rPr>
+          <w:b/>
+          <w:bCs/>
+          <w:lang w:val="fr-FR"/>
+        </w:rPr>
+        <w:t>Exercice 7</w:t>
+      </w:r>
+      <w:r>
+        <w:rPr>
+          <w:b/>
+          <w:bCs/>
+          <w:lang w:val="fr-FR"/>
+        </w:rPr>
+        <w:t> : images</w:t>
+      </w:r>
+    </w:p>
+    <w:p>
+      <w:pPr>
+        <w:pStyle w:val="Paragraphedeliste"/>
+        <w:rPr>
+          <w:b/>
+          <w:bCs/>
+          <w:lang w:val="fr-FR"/>
+        </w:rPr>
+      </w:pPr>
+    </w:p>
+    <w:p>
+      <w:pPr>
+        <w:pStyle w:val="Paragraphedeliste"/>
+        <w:rPr>
+          <w:lang w:val="fr-FR"/>
+        </w:rPr>
+      </w:pPr>
+      <w:r>
+        <w:rPr>
+          <w:lang w:val="fr-FR"/>
+        </w:rPr>
+        <w:t xml:space="preserve">C’est assez simple d’ajouter une image. Il faut juste </w:t>
+      </w:r>
+      <w:r>
+        <w:rPr>
+          <w:lang w:val="fr-FR"/>
+        </w:rPr>
+        <w:t xml:space="preserve">la mettre dans un dossier ou dans la racine de l’application et </w:t>
+      </w:r>
+      <w:r>
+        <w:rPr>
+          <w:lang w:val="fr-FR"/>
+        </w:rPr>
+        <w:t xml:space="preserve">ajouter </w:t>
+      </w:r>
+      <w:r>
+        <w:rPr>
+          <w:lang w:val="fr-FR"/>
+        </w:rPr>
+        <w:t xml:space="preserve">le lien </w:t>
+      </w:r>
+      <w:r>
+        <w:rPr>
+          <w:lang w:val="fr-FR"/>
+        </w:rPr>
+        <w:t>dans le fichier</w:t>
+      </w:r>
+      <w:r>
+        <w:rPr>
+          <w:lang w:val="fr-FR"/>
+        </w:rPr>
+        <w:t xml:space="preserve"> html.</w:t>
+      </w:r>
+    </w:p>
+    <w:p>
+      <w:pPr>
+        <w:pStyle w:val="Paragraphedeliste"/>
+        <w:rPr>
+          <w:lang w:val="fr-FR"/>
+        </w:rPr>
+      </w:pPr>
+    </w:p>
+    <w:p>
+      <w:pPr>
+        <w:pStyle w:val="Paragraphedeliste"/>
+        <w:rPr>
+          <w:lang w:val="fr-FR"/>
+        </w:rPr>
+      </w:pPr>
+      <w:r>
+        <w:rPr>
+          <w:lang w:val="fr-FR"/>
+        </w:rPr>
+        <w:drawing>
+          <wp:inline distT="0" distB="0" distL="0" distR="0" wp14:anchorId="1E308F0F" wp14:editId="6A6516EB">
+            <wp:extent cx="4610337" cy="1333569"/>
+            <wp:effectExtent l="0" t="0" r="0" b="0"/>
+            <wp:docPr id="1753986523" name="Image 1" descr="Une image contenant texte, capture d’écran, Police&#10;&#10;Description générée automatiquement"/>
+            <wp:cNvGraphicFramePr>
+              <a:graphicFrameLocks xmlns:a="http://schemas.openxmlformats.org/drawingml/2006/main" noChangeAspect="1"/>
+            </wp:cNvGraphicFramePr>
+            <a:graphic xmlns:a="http://schemas.openxmlformats.org/drawingml/2006/main">
+              <a:graphicData uri="http://schemas.openxmlformats.org/drawingml/2006/picture">
+                <pic:pic xmlns:pic="http://schemas.openxmlformats.org/drawingml/2006/picture">
+                  <pic:nvPicPr>
+                    <pic:cNvPr id="1753986523" name="Image 1" descr="Une image contenant texte, capture d’écran, Police&#10;&#10;Description générée automatiquement"/>
+                    <pic:cNvPicPr/>
+                  </pic:nvPicPr>
+                  <pic:blipFill>
+                    <a:blip r:embed="rId17"/>
+                    <a:stretch>
+                      <a:fillRect/>
+                    </a:stretch>
+                  </pic:blipFill>
+                  <pic:spPr>
+                    <a:xfrm>
+                      <a:off x="0" y="0"/>
+                      <a:ext cx="4610337" cy="1333569"/>
+                    </a:xfrm>
+                    <a:prstGeom prst="rect">
+                      <a:avLst/>
+                    </a:prstGeom>
+                  </pic:spPr>
+                </pic:pic>
+              </a:graphicData>
+            </a:graphic>
+          </wp:inline>
+        </w:drawing>
+      </w:r>
+    </w:p>
+    <w:p>
+      <w:pPr>
+        <w:pStyle w:val="Paragraphedeliste"/>
+        <w:rPr>
+          <w:lang w:val="fr-FR"/>
+        </w:rPr>
+      </w:pPr>
+    </w:p>
+    <w:p>
+      <w:pPr>
+        <w:pStyle w:val="Paragraphedeliste"/>
+        <w:numPr>
+          <w:ilvl w:val="0"/>
+          <w:numId w:val="4"/>
+        </w:numPr>
+        <w:rPr>
+          <w:b/>
+          <w:bCs/>
+          <w:lang w:val="fr-FR"/>
+        </w:rPr>
+      </w:pPr>
+      <w:r>
+        <w:rPr>
+          <w:b/>
+          <w:bCs/>
+          <w:lang w:val="fr-FR"/>
+        </w:rPr>
+        <w:t>Exercice 8 : personnalisation</w:t>
+      </w:r>
+    </w:p>
+    <w:p>
+      <w:pPr>
+        <w:pStyle w:val="Paragraphedeliste"/>
+        <w:rPr>
+          <w:b/>
+          <w:bCs/>
+          <w:lang w:val="fr-FR"/>
+        </w:rPr>
+      </w:pPr>
+    </w:p>
+    <w:p>
+      <w:pPr>
+        <w:pStyle w:val="Paragraphedeliste"/>
+        <w:rPr>
+          <w:b/>
+          <w:bCs/>
+          <w:color w:val="FF0000"/>
+          <w:lang w:val="fr-FR"/>
+        </w:rPr>
+      </w:pPr>
+      <w:r>
+        <w:rPr>
+          <w:b/>
+          <w:bCs/>
+          <w:color w:val="FF0000"/>
+          <w:lang w:val="fr-FR"/>
+        </w:rPr>
+        <w:t>Vous pouvez personnaliser votre application avec le thème que vous voulez. Il doit cependant y avoir deux boutons, une interaction avec une autre page de menu, une image</w:t>
+      </w:r>
+      <w:r>
+        <w:rPr>
+          <w:b/>
+          <w:bCs/>
+          <w:color w:val="FF0000"/>
+          <w:lang w:val="fr-FR"/>
+        </w:rPr>
+        <w:t xml:space="preserve">, la </w:t>
+      </w:r>
+      <w:r>
+        <w:rPr>
+          <w:b/>
+          <w:bCs/>
+          <w:color w:val="FF0000"/>
+        </w:rPr>
+        <w:t xml:space="preserve">police et </w:t>
+      </w:r>
+      <w:r>
+        <w:rPr>
+          <w:b/>
+          <w:bCs/>
+          <w:color w:val="FF0000"/>
+        </w:rPr>
+        <w:t xml:space="preserve">la </w:t>
+      </w:r>
+      <w:r>
+        <w:rPr>
+          <w:b/>
+          <w:bCs/>
+          <w:color w:val="FF0000"/>
+        </w:rPr>
+        <w:t>couleur de texte différents</w:t>
+      </w:r>
+      <w:r>
+        <w:rPr>
+          <w:b/>
+          <w:bCs/>
+          <w:color w:val="FF0000"/>
+          <w:lang w:val="fr-FR"/>
+        </w:rPr>
+        <w:t xml:space="preserve"> et un lien</w:t>
+      </w:r>
+      <w:r>
+        <w:rPr>
+          <w:b/>
+          <w:bCs/>
+          <w:color w:val="FF0000"/>
+          <w:lang w:val="fr-FR"/>
+        </w:rPr>
+        <w:t xml:space="preserve"> vers un </w:t>
+      </w:r>
+      <w:r>
+        <w:rPr>
+          <w:b/>
+          <w:bCs/>
+          <w:color w:val="FF0000"/>
+          <w:lang w:val="fr-FR"/>
+        </w:rPr>
+        <w:lastRenderedPageBreak/>
+        <w:t>site web</w:t>
+      </w:r>
+      <w:r>
+        <w:rPr>
+          <w:b/>
+          <w:bCs/>
+          <w:color w:val="FF0000"/>
+          <w:lang w:val="fr-FR"/>
+        </w:rPr>
+        <w:t>. Il doit y avoir 3 onglets de menu.</w:t>
+      </w:r>
+      <w:r>
+        <w:rPr>
+          <w:b/>
+          <w:bCs/>
+          <w:color w:val="FF0000"/>
+          <w:lang w:val="fr-FR"/>
+        </w:rPr>
+        <w:t xml:space="preserve"> L’application doit être bien soignée.</w:t>
+      </w:r>
+      <w:r>
+        <w:rPr>
+          <w:b/>
+          <w:bCs/>
+          <w:color w:val="FF0000"/>
+          <w:lang w:val="fr-FR"/>
+        </w:rPr>
+        <w:t xml:space="preserve"> Prenez une capture et envoyer le fichier de cette application au complet</w:t>
+      </w:r>
+      <w:r>
+        <w:rPr>
+          <w:b/>
+          <w:bCs/>
+          <w:color w:val="FF0000"/>
+          <w:lang w:val="fr-FR"/>
+        </w:rPr>
+        <w:t xml:space="preserve"> avec toutes vos captures.</w:t>
       </w:r>
     </w:p>
     <w:sectPr>
@@ -1490,7 +2137,213 @@
   <w:abstractNum w:abstractNumId="0" w15:restartNumberingAfterBreak="0">
     <w:nsid w:val="03DB1C07"/>
     <w:multiLevelType w:val="hybridMultilevel"/>
-    <w:tmpl w:val="A7B082F6"/>
+    <w:tmpl w:val="D09EEE38"/>
+    <w:lvl w:ilvl="0" w:tplc="B952179E">
+      <w:start w:val="1"/>
+      <w:numFmt w:val="bullet"/>
+      <w:lvlText w:val=""/>
+      <w:lvlJc w:val="left"/>
+      <w:pPr>
+        <w:ind w:left="720" w:hanging="360"/>
+      </w:pPr>
+      <w:rPr>
+        <w:rFonts w:ascii="Symbol" w:hAnsi="Symbol" w:hint="default"/>
+        <w:color w:val="auto"/>
+      </w:rPr>
+    </w:lvl>
+    <w:lvl w:ilvl="1" w:tplc="0C0C0003" w:tentative="1">
+      <w:start w:val="1"/>
+      <w:numFmt w:val="bullet"/>
+      <w:lvlText w:val="o"/>
+      <w:lvlJc w:val="left"/>
+      <w:pPr>
+        <w:ind w:left="1440" w:hanging="360"/>
+      </w:pPr>
+      <w:rPr>
+        <w:rFonts w:ascii="Courier New" w:hAnsi="Courier New" w:cs="Courier New" w:hint="default"/>
+      </w:rPr>
+    </w:lvl>
+    <w:lvl w:ilvl="2" w:tplc="0C0C0005" w:tentative="1">
+      <w:start w:val="1"/>
+      <w:numFmt w:val="bullet"/>
+      <w:lvlText w:val=""/>
+      <w:lvlJc w:val="left"/>
+      <w:pPr>
+        <w:ind w:left="2160" w:hanging="360"/>
+      </w:pPr>
+      <w:rPr>
+        <w:rFonts w:ascii="Wingdings" w:hAnsi="Wingdings" w:hint="default"/>
+      </w:rPr>
+    </w:lvl>
+    <w:lvl w:ilvl="3" w:tplc="0C0C0001" w:tentative="1">
+      <w:start w:val="1"/>
+      <w:numFmt w:val="bullet"/>
+      <w:lvlText w:val=""/>
+      <w:lvlJc w:val="left"/>
+      <w:pPr>
+        <w:ind w:left="2880" w:hanging="360"/>
+      </w:pPr>
+      <w:rPr>
+        <w:rFonts w:ascii="Symbol" w:hAnsi="Symbol" w:hint="default"/>
+      </w:rPr>
+    </w:lvl>
+    <w:lvl w:ilvl="4" w:tplc="0C0C0003" w:tentative="1">
+      <w:start w:val="1"/>
+      <w:numFmt w:val="bullet"/>
+      <w:lvlText w:val="o"/>
+      <w:lvlJc w:val="left"/>
+      <w:pPr>
+        <w:ind w:left="3600" w:hanging="360"/>
+      </w:pPr>
+      <w:rPr>
+        <w:rFonts w:ascii="Courier New" w:hAnsi="Courier New" w:cs="Courier New" w:hint="default"/>
+      </w:rPr>
+    </w:lvl>
+    <w:lvl w:ilvl="5" w:tplc="0C0C0005" w:tentative="1">
+      <w:start w:val="1"/>
+      <w:numFmt w:val="bullet"/>
+      <w:lvlText w:val=""/>
+      <w:lvlJc w:val="left"/>
+      <w:pPr>
+        <w:ind w:left="4320" w:hanging="360"/>
+      </w:pPr>
+      <w:rPr>
+        <w:rFonts w:ascii="Wingdings" w:hAnsi="Wingdings" w:hint="default"/>
+      </w:rPr>
+    </w:lvl>
+    <w:lvl w:ilvl="6" w:tplc="0C0C0001" w:tentative="1">
+      <w:start w:val="1"/>
+      <w:numFmt w:val="bullet"/>
+      <w:lvlText w:val=""/>
+      <w:lvlJc w:val="left"/>
+      <w:pPr>
+        <w:ind w:left="5040" w:hanging="360"/>
+      </w:pPr>
+      <w:rPr>
+        <w:rFonts w:ascii="Symbol" w:hAnsi="Symbol" w:hint="default"/>
+      </w:rPr>
+    </w:lvl>
+    <w:lvl w:ilvl="7" w:tplc="0C0C0003" w:tentative="1">
+      <w:start w:val="1"/>
+      <w:numFmt w:val="bullet"/>
+      <w:lvlText w:val="o"/>
+      <w:lvlJc w:val="left"/>
+      <w:pPr>
+        <w:ind w:left="5760" w:hanging="360"/>
+      </w:pPr>
+      <w:rPr>
+        <w:rFonts w:ascii="Courier New" w:hAnsi="Courier New" w:cs="Courier New" w:hint="default"/>
+      </w:rPr>
+    </w:lvl>
+    <w:lvl w:ilvl="8" w:tplc="0C0C0005" w:tentative="1">
+      <w:start w:val="1"/>
+      <w:numFmt w:val="bullet"/>
+      <w:lvlText w:val=""/>
+      <w:lvlJc w:val="left"/>
+      <w:pPr>
+        <w:ind w:left="6480" w:hanging="360"/>
+      </w:pPr>
+      <w:rPr>
+        <w:rFonts w:ascii="Wingdings" w:hAnsi="Wingdings" w:hint="default"/>
+      </w:rPr>
+    </w:lvl>
+  </w:abstractNum>
+  <w:abstractNum w:abstractNumId="1" w15:restartNumberingAfterBreak="0">
+    <w:nsid w:val="181B6EC0"/>
+    <w:multiLevelType w:val="hybridMultilevel"/>
+    <w:tmpl w:val="CFC2E722"/>
+    <w:lvl w:ilvl="0" w:tplc="7F7C1EDC">
+      <w:start w:val="6"/>
+      <w:numFmt w:val="decimal"/>
+      <w:lvlText w:val="%1."/>
+      <w:lvlJc w:val="left"/>
+      <w:pPr>
+        <w:ind w:left="720" w:hanging="360"/>
+      </w:pPr>
+      <w:rPr>
+        <w:rFonts w:hint="default"/>
+        <w:b/>
+        <w:bCs/>
+        <w:color w:val="000000" w:themeColor="text1"/>
+      </w:rPr>
+    </w:lvl>
+    <w:lvl w:ilvl="1" w:tplc="0C0C0019" w:tentative="1">
+      <w:start w:val="1"/>
+      <w:numFmt w:val="lowerLetter"/>
+      <w:lvlText w:val="%2."/>
+      <w:lvlJc w:val="left"/>
+      <w:pPr>
+        <w:ind w:left="1440" w:hanging="360"/>
+      </w:pPr>
+    </w:lvl>
+    <w:lvl w:ilvl="2" w:tplc="0C0C001B" w:tentative="1">
+      <w:start w:val="1"/>
+      <w:numFmt w:val="lowerRoman"/>
+      <w:lvlText w:val="%3."/>
+      <w:lvlJc w:val="right"/>
+      <w:pPr>
+        <w:ind w:left="2160" w:hanging="180"/>
+      </w:pPr>
+    </w:lvl>
+    <w:lvl w:ilvl="3" w:tplc="0C0C000F" w:tentative="1">
+      <w:start w:val="1"/>
+      <w:numFmt w:val="decimal"/>
+      <w:lvlText w:val="%4."/>
+      <w:lvlJc w:val="left"/>
+      <w:pPr>
+        <w:ind w:left="2880" w:hanging="360"/>
+      </w:pPr>
+    </w:lvl>
+    <w:lvl w:ilvl="4" w:tplc="0C0C0019" w:tentative="1">
+      <w:start w:val="1"/>
+      <w:numFmt w:val="lowerLetter"/>
+      <w:lvlText w:val="%5."/>
+      <w:lvlJc w:val="left"/>
+      <w:pPr>
+        <w:ind w:left="3600" w:hanging="360"/>
+      </w:pPr>
+    </w:lvl>
+    <w:lvl w:ilvl="5" w:tplc="0C0C001B" w:tentative="1">
+      <w:start w:val="1"/>
+      <w:numFmt w:val="lowerRoman"/>
+      <w:lvlText w:val="%6."/>
+      <w:lvlJc w:val="right"/>
+      <w:pPr>
+        <w:ind w:left="4320" w:hanging="180"/>
+      </w:pPr>
+    </w:lvl>
+    <w:lvl w:ilvl="6" w:tplc="0C0C000F" w:tentative="1">
+      <w:start w:val="1"/>
+      <w:numFmt w:val="decimal"/>
+      <w:lvlText w:val="%7."/>
+      <w:lvlJc w:val="left"/>
+      <w:pPr>
+        <w:ind w:left="5040" w:hanging="360"/>
+      </w:pPr>
+    </w:lvl>
+    <w:lvl w:ilvl="7" w:tplc="0C0C0019" w:tentative="1">
+      <w:start w:val="1"/>
+      <w:numFmt w:val="lowerLetter"/>
+      <w:lvlText w:val="%8."/>
+      <w:lvlJc w:val="left"/>
+      <w:pPr>
+        <w:ind w:left="5760" w:hanging="360"/>
+      </w:pPr>
+    </w:lvl>
+    <w:lvl w:ilvl="8" w:tplc="0C0C001B" w:tentative="1">
+      <w:start w:val="1"/>
+      <w:numFmt w:val="lowerRoman"/>
+      <w:lvlText w:val="%9."/>
+      <w:lvlJc w:val="right"/>
+      <w:pPr>
+        <w:ind w:left="6480" w:hanging="180"/>
+      </w:pPr>
+    </w:lvl>
+  </w:abstractNum>
+  <w:abstractNum w:abstractNumId="2" w15:restartNumberingAfterBreak="0">
+    <w:nsid w:val="6D5C2F31"/>
+    <w:multiLevelType w:val="hybridMultilevel"/>
+    <w:tmpl w:val="5CA20F84"/>
     <w:lvl w:ilvl="0" w:tplc="0C0C0001">
       <w:start w:val="1"/>
       <w:numFmt w:val="bullet"/>
@@ -1600,120 +2453,7 @@
       </w:rPr>
     </w:lvl>
   </w:abstractNum>
-  <w:abstractNum w:abstractNumId="1" w15:restartNumberingAfterBreak="0">
-    <w:nsid w:val="6D5C2F31"/>
-    <w:multiLevelType w:val="hybridMultilevel"/>
-    <w:tmpl w:val="5CA20F84"/>
-    <w:lvl w:ilvl="0" w:tplc="0C0C0001">
-      <w:start w:val="1"/>
-      <w:numFmt w:val="bullet"/>
-      <w:lvlText w:val=""/>
-      <w:lvlJc w:val="left"/>
-      <w:pPr>
-        <w:ind w:left="720" w:hanging="360"/>
-      </w:pPr>
-      <w:rPr>
-        <w:rFonts w:ascii="Symbol" w:hAnsi="Symbol" w:hint="default"/>
-      </w:rPr>
-    </w:lvl>
-    <w:lvl w:ilvl="1" w:tplc="0C0C0003" w:tentative="1">
-      <w:start w:val="1"/>
-      <w:numFmt w:val="bullet"/>
-      <w:lvlText w:val="o"/>
-      <w:lvlJc w:val="left"/>
-      <w:pPr>
-        <w:ind w:left="1440" w:hanging="360"/>
-      </w:pPr>
-      <w:rPr>
-        <w:rFonts w:ascii="Courier New" w:hAnsi="Courier New" w:cs="Courier New" w:hint="default"/>
-      </w:rPr>
-    </w:lvl>
-    <w:lvl w:ilvl="2" w:tplc="0C0C0005" w:tentative="1">
-      <w:start w:val="1"/>
-      <w:numFmt w:val="bullet"/>
-      <w:lvlText w:val=""/>
-      <w:lvlJc w:val="left"/>
-      <w:pPr>
-        <w:ind w:left="2160" w:hanging="360"/>
-      </w:pPr>
-      <w:rPr>
-        <w:rFonts w:ascii="Wingdings" w:hAnsi="Wingdings" w:hint="default"/>
-      </w:rPr>
-    </w:lvl>
-    <w:lvl w:ilvl="3" w:tplc="0C0C0001" w:tentative="1">
-      <w:start w:val="1"/>
-      <w:numFmt w:val="bullet"/>
-      <w:lvlText w:val=""/>
-      <w:lvlJc w:val="left"/>
-      <w:pPr>
-        <w:ind w:left="2880" w:hanging="360"/>
-      </w:pPr>
-      <w:rPr>
-        <w:rFonts w:ascii="Symbol" w:hAnsi="Symbol" w:hint="default"/>
-      </w:rPr>
-    </w:lvl>
-    <w:lvl w:ilvl="4" w:tplc="0C0C0003" w:tentative="1">
-      <w:start w:val="1"/>
-      <w:numFmt w:val="bullet"/>
-      <w:lvlText w:val="o"/>
-      <w:lvlJc w:val="left"/>
-      <w:pPr>
-        <w:ind w:left="3600" w:hanging="360"/>
-      </w:pPr>
-      <w:rPr>
-        <w:rFonts w:ascii="Courier New" w:hAnsi="Courier New" w:cs="Courier New" w:hint="default"/>
-      </w:rPr>
-    </w:lvl>
-    <w:lvl w:ilvl="5" w:tplc="0C0C0005" w:tentative="1">
-      <w:start w:val="1"/>
-      <w:numFmt w:val="bullet"/>
-      <w:lvlText w:val=""/>
-      <w:lvlJc w:val="left"/>
-      <w:pPr>
-        <w:ind w:left="4320" w:hanging="360"/>
-      </w:pPr>
-      <w:rPr>
-        <w:rFonts w:ascii="Wingdings" w:hAnsi="Wingdings" w:hint="default"/>
-      </w:rPr>
-    </w:lvl>
-    <w:lvl w:ilvl="6" w:tplc="0C0C0001" w:tentative="1">
-      <w:start w:val="1"/>
-      <w:numFmt w:val="bullet"/>
-      <w:lvlText w:val=""/>
-      <w:lvlJc w:val="left"/>
-      <w:pPr>
-        <w:ind w:left="5040" w:hanging="360"/>
-      </w:pPr>
-      <w:rPr>
-        <w:rFonts w:ascii="Symbol" w:hAnsi="Symbol" w:hint="default"/>
-      </w:rPr>
-    </w:lvl>
-    <w:lvl w:ilvl="7" w:tplc="0C0C0003" w:tentative="1">
-      <w:start w:val="1"/>
-      <w:numFmt w:val="bullet"/>
-      <w:lvlText w:val="o"/>
-      <w:lvlJc w:val="left"/>
-      <w:pPr>
-        <w:ind w:left="5760" w:hanging="360"/>
-      </w:pPr>
-      <w:rPr>
-        <w:rFonts w:ascii="Courier New" w:hAnsi="Courier New" w:cs="Courier New" w:hint="default"/>
-      </w:rPr>
-    </w:lvl>
-    <w:lvl w:ilvl="8" w:tplc="0C0C0005" w:tentative="1">
-      <w:start w:val="1"/>
-      <w:numFmt w:val="bullet"/>
-      <w:lvlText w:val=""/>
-      <w:lvlJc w:val="left"/>
-      <w:pPr>
-        <w:ind w:left="6480" w:hanging="360"/>
-      </w:pPr>
-      <w:rPr>
-        <w:rFonts w:ascii="Wingdings" w:hAnsi="Wingdings" w:hint="default"/>
-      </w:rPr>
-    </w:lvl>
-  </w:abstractNum>
-  <w:abstractNum w:abstractNumId="2" w15:restartNumberingAfterBreak="0">
+  <w:abstractNum w:abstractNumId="3" w15:restartNumberingAfterBreak="0">
     <w:nsid w:val="7D310BE7"/>
     <w:multiLevelType w:val="hybridMultilevel"/>
     <w:tmpl w:val="19EE1A4E"/>
@@ -1803,13 +2543,16 @@
     </w:lvl>
   </w:abstractNum>
   <w:num w:numId="1" w16cid:durableId="836966164">
-    <w:abstractNumId w:val="2"/>
+    <w:abstractNumId w:val="3"/>
   </w:num>
   <w:num w:numId="2" w16cid:durableId="329721650">
-    <w:abstractNumId w:val="1"/>
+    <w:abstractNumId w:val="2"/>
   </w:num>
   <w:num w:numId="3" w16cid:durableId="494104406">
     <w:abstractNumId w:val="0"/>
+  </w:num>
+  <w:num w:numId="4" w16cid:durableId="1977642639">
+    <w:abstractNumId w:val="1"/>
   </w:num>
 </w:numbering>
 </file>

</xml_diff>